<commit_message>
Update Đặc tả cơ sở dữ liệu quản lý kho hàng.docx
</commit_message>
<xml_diff>
--- a/Đặc tả cơ sở dữ liệu quản lý kho hàng.docx
+++ b/Đặc tả cơ sở dữ liệu quản lý kho hàng.docx
@@ -2970,6 +2970,76 @@
     </w:p>
     <w:p>
       <w:pPr>
+        <w:pStyle w:val="ListParagraph"/>
+        <w:numPr>
+          <w:ilvl w:val="0"/>
+          <w:numId w:val="2"/>
+        </w:numPr>
+        <w:rPr>
+          <w:rFonts w:ascii="Times New Roman" w:hAnsi="Times New Roman" w:cs="Times New Roman"/>
+          <w:sz w:val="28"/>
+          <w:szCs w:val="28"/>
+        </w:rPr>
+      </w:pPr>
+      <w:proofErr w:type="spellStart"/>
+      <w:r>
+        <w:rPr>
+          <w:rFonts w:ascii="Times New Roman" w:hAnsi="Times New Roman" w:cs="Times New Roman"/>
+          <w:sz w:val="28"/>
+          <w:szCs w:val="28"/>
+        </w:rPr>
+        <w:t>Chức</w:t>
+      </w:r>
+      <w:proofErr w:type="spellEnd"/>
+      <w:r>
+        <w:rPr>
+          <w:rFonts w:ascii="Times New Roman" w:hAnsi="Times New Roman" w:cs="Times New Roman"/>
+          <w:sz w:val="28"/>
+          <w:szCs w:val="28"/>
+        </w:rPr>
+        <w:t xml:space="preserve"> </w:t>
+      </w:r>
+      <w:proofErr w:type="spellStart"/>
+      <w:r>
+        <w:rPr>
+          <w:rFonts w:ascii="Times New Roman" w:hAnsi="Times New Roman" w:cs="Times New Roman"/>
+          <w:sz w:val="28"/>
+          <w:szCs w:val="28"/>
+        </w:rPr>
+        <w:t>năng</w:t>
+      </w:r>
+      <w:proofErr w:type="spellEnd"/>
+      <w:r>
+        <w:rPr>
+          <w:rFonts w:ascii="Times New Roman" w:hAnsi="Times New Roman" w:cs="Times New Roman"/>
+          <w:sz w:val="28"/>
+          <w:szCs w:val="28"/>
+        </w:rPr>
+        <w:t xml:space="preserve"> </w:t>
+      </w:r>
+      <w:proofErr w:type="spellStart"/>
+      <w:r>
+        <w:rPr>
+          <w:rFonts w:ascii="Times New Roman" w:hAnsi="Times New Roman" w:cs="Times New Roman"/>
+          <w:sz w:val="28"/>
+          <w:szCs w:val="28"/>
+        </w:rPr>
+        <w:t>đăng</w:t>
+      </w:r>
+      <w:proofErr w:type="spellEnd"/>
+      <w:r>
+        <w:rPr>
+          <w:rFonts w:ascii="Times New Roman" w:hAnsi="Times New Roman" w:cs="Times New Roman"/>
+          <w:sz w:val="28"/>
+          <w:szCs w:val="28"/>
+        </w:rPr>
+        <w:t xml:space="preserve"> nhập</w:t>
+      </w:r>
+      <w:bookmarkStart w:id="0" w:name="_GoBack"/>
+      <w:bookmarkEnd w:id="0"/>
+    </w:p>
+    <w:p>
+      <w:pPr>
         <w:rPr>
           <w:rFonts w:ascii="Times New Roman" w:hAnsi="Times New Roman" w:cs="Times New Roman"/>
           <w:sz w:val="28"/>
@@ -4412,10 +4482,18 @@
           <w:sz w:val="28"/>
           <w:szCs w:val="28"/>
         </w:rPr>
-        <w:t xml:space="preserve"> list xuất</w:t>
-      </w:r>
-      <w:bookmarkStart w:id="0" w:name="_GoBack"/>
-      <w:bookmarkEnd w:id="0"/>
+        <w:t xml:space="preserve"> list </w:t>
+      </w:r>
+      <w:proofErr w:type="spellStart"/>
+      <w:r>
+        <w:rPr>
+          <w:rFonts w:ascii="Times New Roman" w:hAnsi="Times New Roman" w:cs="Times New Roman"/>
+          <w:sz w:val="28"/>
+          <w:szCs w:val="28"/>
+        </w:rPr>
+        <w:t>xuất</w:t>
+      </w:r>
+      <w:proofErr w:type="spellEnd"/>
     </w:p>
     <w:sectPr>
       <w:pgSz w:w="12240" w:h="15840"/>

</xml_diff>